<commit_message>
Redistributed and relinked soliton.lib files to project folder.
git-svn-id: https://192.168.0.181:1100/svn/CBESVN/EATON/ALTS-2015@8326 6d3721e8-9463-084b-a607-2789b93064a8
</commit_message>
<xml_diff>
--- a/Documentation/Test Cases.docx
+++ b/Documentation/Test Cases.docx
@@ -371,7 +371,15 @@
         <w:rPr>
           <w:lang w:val="en-GB"/>
         </w:rPr>
-        <w:t>Task available for robot = 0</w:t>
+        <w:t>Task ava</w:t>
+      </w:r>
+      <w:bookmarkStart w:id="0" w:name="_GoBack"/>
+      <w:bookmarkEnd w:id="0"/>
+      <w:r>
+        <w:rPr>
+          <w:lang w:val="en-GB"/>
+        </w:rPr>
+        <w:t>ilable for robot = 0</w:t>
       </w:r>
     </w:p>
     <w:p>
@@ -6035,8 +6043,6 @@
         <w:br/>
         <w:t xml:space="preserve">– Invalid Serial </w:t>
       </w:r>
-      <w:bookmarkStart w:id="0" w:name="_GoBack"/>
-      <w:bookmarkEnd w:id="0"/>
     </w:p>
     <w:p>
       <w:pPr>
@@ -6343,7 +6349,13 @@
     </w:p>
     <w:p>
       <w:pPr>
-        <w:pStyle w:val="Heading1"/>
+        <w:rPr>
+          <w:lang w:val="en-GB"/>
+        </w:rPr>
+      </w:pPr>
+    </w:p>
+    <w:p>
+      <w:pPr>
         <w:rPr>
           <w:lang w:val="en-GB"/>
         </w:rPr>

</xml_diff>